<commit_message>
add more details into assignment2 task 1 report
</commit_message>
<xml_diff>
--- a/Assignment2/task1_report.docx
+++ b/Assignment2/task1_report.docx
@@ -75,16 +75,8 @@
         <w:rPr>
           <w:lang w:val="en-US"/>
         </w:rPr>
-        <w:t xml:space="preserve">Specify input and output files location and create a </w:t>
+        <w:t>Specify input and output files location and create a SparkContext</w:t>
       </w:r>
-      <w:proofErr w:type="spellStart"/>
-      <w:r>
-        <w:rPr>
-          <w:lang w:val="en-US"/>
-        </w:rPr>
-        <w:t>SparkContext</w:t>
-      </w:r>
-      <w:proofErr w:type="spellEnd"/>
     </w:p>
     <w:p>
       <w:pPr>
@@ -101,21 +93,7 @@
         <w:rPr>
           <w:lang w:val="en-US"/>
         </w:rPr>
-        <w:t xml:space="preserve">Read the </w:t>
-      </w:r>
-      <w:proofErr w:type="spellStart"/>
-      <w:r>
-        <w:rPr>
-          <w:lang w:val="en-US"/>
-        </w:rPr>
-        <w:t>stopwords</w:t>
-      </w:r>
-      <w:proofErr w:type="spellEnd"/>
-      <w:r>
-        <w:rPr>
-          <w:lang w:val="en-US"/>
-        </w:rPr>
-        <w:t xml:space="preserve"> file and cache the content</w:t>
+        <w:t>Read the stopwords file and cache the content</w:t>
       </w:r>
     </w:p>
     <w:p>
@@ -133,21 +111,7 @@
         <w:rPr>
           <w:lang w:val="en-US"/>
         </w:rPr>
-        <w:t xml:space="preserve">Read the first input file, count the words not in the </w:t>
-      </w:r>
-      <w:proofErr w:type="spellStart"/>
-      <w:r>
-        <w:rPr>
-          <w:lang w:val="en-US"/>
-        </w:rPr>
-        <w:t>stopwords</w:t>
-      </w:r>
-      <w:proofErr w:type="spellEnd"/>
-      <w:r>
-        <w:rPr>
-          <w:lang w:val="en-US"/>
-        </w:rPr>
-        <w:t xml:space="preserve"> set, and cache the counts</w:t>
+        <w:t>Read the first input file, count the words not in the stopwords set, and cache the counts</w:t>
       </w:r>
     </w:p>
     <w:p>
@@ -165,21 +129,7 @@
         <w:rPr>
           <w:lang w:val="en-US"/>
         </w:rPr>
-        <w:t xml:space="preserve">Read the second input file, count the words not in the </w:t>
-      </w:r>
-      <w:proofErr w:type="spellStart"/>
-      <w:r>
-        <w:rPr>
-          <w:lang w:val="en-US"/>
-        </w:rPr>
-        <w:t>stopwords</w:t>
-      </w:r>
-      <w:proofErr w:type="spellEnd"/>
-      <w:r>
-        <w:rPr>
-          <w:lang w:val="en-US"/>
-        </w:rPr>
-        <w:t xml:space="preserve"> set, and cache the counts</w:t>
+        <w:t>Read the second input file, count the words not in the stopwords set, and cache the counts</w:t>
       </w:r>
     </w:p>
     <w:p>
@@ -365,28 +315,24 @@
                 <w:lang w:val="en-US"/>
               </w:rPr>
             </w:pPr>
-            <w:proofErr w:type="spellStart"/>
             <w:r>
               <w:rPr>
                 <w:lang w:val="en-US"/>
               </w:rPr>
               <w:t>CommonWords</w:t>
             </w:r>
-            <w:proofErr w:type="spellEnd"/>
             <w:r>
               <w:rPr>
                 <w:lang w:val="en-US"/>
               </w:rPr>
               <w:t>/</w:t>
             </w:r>
-            <w:proofErr w:type="spellStart"/>
             <w:r>
               <w:rPr>
                 <w:lang w:val="en-US"/>
               </w:rPr>
               <w:t>src</w:t>
             </w:r>
-            <w:proofErr w:type="spellEnd"/>
             <w:r>
               <w:rPr>
                 <w:lang w:val="en-US"/>
@@ -405,30 +351,24 @@
               </w:rPr>
               <w:t>/</w:t>
             </w:r>
-            <w:proofErr w:type="spellStart"/>
             <w:r>
               <w:rPr>
                 <w:lang w:val="en-US"/>
               </w:rPr>
               <w:t>scala</w:t>
             </w:r>
-            <w:proofErr w:type="spellEnd"/>
             <w:r>
               <w:rPr>
                 <w:lang w:val="en-US"/>
               </w:rPr>
               <w:t>/</w:t>
             </w:r>
-            <w:bookmarkStart w:id="0" w:name="_GoBack"/>
-            <w:bookmarkEnd w:id="0"/>
-            <w:proofErr w:type="spellStart"/>
             <w:r>
               <w:rPr>
                 <w:lang w:val="en-US"/>
               </w:rPr>
               <w:t>CommonWords.scala</w:t>
             </w:r>
-            <w:proofErr w:type="spellEnd"/>
           </w:p>
         </w:tc>
       </w:tr>
@@ -503,16 +443,8 @@
               <w:rPr>
                 <w:lang w:val="en-US"/>
               </w:rPr>
-              <w:t xml:space="preserve"> built from </w:t>
-            </w:r>
-            <w:proofErr w:type="spellStart"/>
-            <w:r>
-              <w:rPr>
-                <w:lang w:val="en-US"/>
-              </w:rPr>
-              <w:t>sbt</w:t>
-            </w:r>
-            <w:proofErr w:type="spellEnd"/>
+              <w:t xml:space="preserve"> built from sbt</w:t>
+            </w:r>
           </w:p>
         </w:tc>
         <w:tc>
@@ -527,49 +459,11 @@
                 <w:lang w:val="en-US"/>
               </w:rPr>
             </w:pPr>
-            <w:proofErr w:type="spellStart"/>
-            <w:r>
-              <w:rPr>
-                <w:lang w:val="en-US"/>
-              </w:rPr>
-              <w:t>CommonWords</w:t>
-            </w:r>
-            <w:proofErr w:type="spellEnd"/>
-            <w:r>
-              <w:rPr>
-                <w:lang w:val="en-US"/>
-              </w:rPr>
-              <w:t>/</w:t>
-            </w:r>
-            <w:r>
-              <w:rPr>
-                <w:lang w:val="en-US"/>
-              </w:rPr>
-              <w:t>target</w:t>
-            </w:r>
-            <w:r>
-              <w:rPr>
-                <w:lang w:val="en-US"/>
-              </w:rPr>
-              <w:t>/</w:t>
-            </w:r>
-            <w:r>
-              <w:rPr>
-                <w:lang w:val="en-US"/>
-              </w:rPr>
-              <w:t>scala-2.11</w:t>
-            </w:r>
-            <w:r>
-              <w:rPr>
-                <w:lang w:val="en-US"/>
-              </w:rPr>
-              <w:t>/</w:t>
-            </w:r>
-            <w:r>
-              <w:rPr>
-                <w:lang w:val="en-US"/>
-              </w:rPr>
-              <w:t>commonwords_2.11-0.1.jar</w:t>
+            <w:r>
+              <w:rPr>
+                <w:lang w:val="en-US"/>
+              </w:rPr>
+              <w:t>CommonWords/target/scala-2.11/commonwords_2.11-0.1.jar</w:t>
             </w:r>
           </w:p>
         </w:tc>
@@ -926,21 +820,7 @@
               <w:rPr>
                 <w:lang w:val="en-US"/>
               </w:rPr>
-              <w:t xml:space="preserve"> stages: process </w:t>
-            </w:r>
-            <w:proofErr w:type="spellStart"/>
-            <w:r>
-              <w:rPr>
-                <w:lang w:val="en-US"/>
-              </w:rPr>
-              <w:t>stopwords</w:t>
-            </w:r>
-            <w:proofErr w:type="spellEnd"/>
-            <w:r>
-              <w:rPr>
-                <w:lang w:val="en-US"/>
-              </w:rPr>
-              <w:t>, process input1, process input2 and find common words count.</w:t>
+              <w:t xml:space="preserve"> stages: process stopwords, process input1, process input2 and find common words count.</w:t>
             </w:r>
           </w:p>
         </w:tc>
@@ -1002,14 +882,7 @@
               <w:rPr>
                 <w:lang w:val="en-US"/>
               </w:rPr>
-              <w:t xml:space="preserve">The map and </w:t>
-            </w:r>
-            <w:proofErr w:type="spellStart"/>
-            <w:r>
-              <w:rPr>
-                <w:lang w:val="en-US"/>
-              </w:rPr>
-              <w:t>reduce</w:t>
+              <w:t>The map and reduce</w:t>
             </w:r>
             <w:r>
               <w:rPr>
@@ -1017,7 +890,6 @@
               </w:rPr>
               <w:t>ByKey</w:t>
             </w:r>
-            <w:proofErr w:type="spellEnd"/>
             <w:r>
               <w:rPr>
                 <w:lang w:val="en-US"/>
@@ -1268,6 +1140,21 @@
               </w:drawing>
             </w:r>
           </w:p>
+          <w:p>
+            <w:pPr>
+              <w:pStyle w:val="ListParagraph"/>
+              <w:ind w:left="0"/>
+              <w:rPr>
+                <w:lang w:val="en-US"/>
+              </w:rPr>
+            </w:pPr>
+            <w:r>
+              <w:rPr>
+                <w:lang w:val="en-US"/>
+              </w:rPr>
+              <w:t>Format: (count, word)</w:t>
+            </w:r>
+          </w:p>
         </w:tc>
         <w:tc>
           <w:tcPr>
@@ -1322,6 +1209,29 @@
               </w:drawing>
             </w:r>
           </w:p>
+          <w:p>
+            <w:pPr>
+              <w:pStyle w:val="ListParagraph"/>
+              <w:ind w:left="0"/>
+              <w:rPr>
+                <w:lang w:val="en-US"/>
+              </w:rPr>
+            </w:pPr>
+            <w:r>
+              <w:rPr>
+                <w:lang w:val="en-US"/>
+              </w:rPr>
+              <w:t>Format: (word, count</w:t>
+            </w:r>
+            <w:bookmarkStart w:id="0" w:name="_GoBack"/>
+            <w:bookmarkEnd w:id="0"/>
+            <w:r>
+              <w:rPr>
+                <w:lang w:val="en-US"/>
+              </w:rPr>
+              <w:t>)</w:t>
+            </w:r>
+          </w:p>
         </w:tc>
       </w:tr>
       <w:tr>
@@ -1490,19 +1400,11 @@
         </w:rPr>
         <w:t xml:space="preserve">As for execution time, I use </w:t>
       </w:r>
-      <w:proofErr w:type="spellStart"/>
       <w:r>
         <w:rPr>
           <w:lang w:val="en-US"/>
         </w:rPr>
-        <w:t>System.currentTimeMillis</w:t>
-      </w:r>
-      <w:proofErr w:type="spellEnd"/>
-      <w:r>
-        <w:rPr>
-          <w:lang w:val="en-US"/>
-        </w:rPr>
-        <w:t>()</w:t>
+        <w:t>System.currentTimeMillis()</w:t>
       </w:r>
       <w:r>
         <w:rPr>

</xml_diff>